<commit_message>
V2 of the ideas, suggestions and features
</commit_message>
<xml_diff>
--- a/Ideas, Suggestions, Features.docx
+++ b/Ideas, Suggestions, Features.docx
@@ -296,6 +296,36 @@
       </w:pPr>
       <w:r>
         <w:t xml:space="preserve">Another person really wanted to see some historical data which should be an amazing tool to have. Inventory prices, juice prices, which flavour do I use often, etc.    </w:t>
+      </w:r>
+    </w:p>
+    <w:p>
+      <w:pPr>
+        <w:pStyle w:val="Listenabsatz"/>
+        <w:numPr>
+          <w:ilvl w:val="0"/>
+          <w:numId w:val="1"/>
+        </w:numPr>
+        <w:rPr>
+          <w:b/>
+        </w:rPr>
+      </w:pPr>
+      <w:r>
+        <w:t>Maybe add short fills/premade juice to the DB as well?</w:t>
+      </w:r>
+    </w:p>
+    <w:p>
+      <w:pPr>
+        <w:pStyle w:val="Listenabsatz"/>
+        <w:numPr>
+          <w:ilvl w:val="0"/>
+          <w:numId w:val="1"/>
+        </w:numPr>
+        <w:rPr>
+          <w:b/>
+        </w:rPr>
+      </w:pPr>
+      <w:r>
+        <w:t>Auto suggestions for recipes based on the stuff a user likes and mixes often, as well as based on their stash (“We see you’ve been mixing a lot of recipes including strawberry! Maybe you want to try THIS recipe”). You could also go a little extra step and only suggest recipes that the user can mix right away, based on their current stash</w:t>
       </w:r>
       <w:bookmarkStart w:id="0" w:name="_GoBack"/>
       <w:bookmarkEnd w:id="0"/>

</xml_diff>

<commit_message>
V3 of Ideas, Suggestions and Features
</commit_message>
<xml_diff>
--- a/Ideas, Suggestions, Features.docx
+++ b/Ideas, Suggestions, Features.docx
@@ -326,6 +326,21 @@
       </w:pPr>
       <w:r>
         <w:t>Auto suggestions for recipes based on the stuff a user likes and mixes often, as well as based on their stash (“We see you’ve been mixing a lot of recipes including strawberry! Maybe you want to try THIS recipe”). You could also go a little extra step and only suggest recipes that the user can mix right away, based on their current stash</w:t>
+      </w:r>
+    </w:p>
+    <w:p>
+      <w:pPr>
+        <w:pStyle w:val="Listenabsatz"/>
+        <w:numPr>
+          <w:ilvl w:val="0"/>
+          <w:numId w:val="1"/>
+        </w:numPr>
+        <w:rPr>
+          <w:b/>
+        </w:rPr>
+      </w:pPr>
+      <w:r>
+        <w:t>As a user suggested, an “aggressive” Pop-Up after a user entered their recipes for a mix, to make people think a little more about steeping time</w:t>
       </w:r>
       <w:bookmarkStart w:id="0" w:name="_GoBack"/>
       <w:bookmarkEnd w:id="0"/>

</xml_diff>